<commit_message>
Aggiornato Diario e Applicativo
</commit_message>
<xml_diff>
--- a/4_Diari/2023-09-15_nicolò.fadda.docx
+++ b/4_Diari/2023-09-15_nicolò.fadda.docx
@@ -206,6 +206,88 @@
                 <w:rFonts w:ascii="Arial" w:hAnsi="Arial" w:cs="Arial"/>
               </w:rPr>
             </w:pPr>
+            <w:r>
+              <w:rPr>
+                <w:rFonts w:ascii="Arial" w:hAnsi="Arial" w:cs="Arial"/>
+              </w:rPr>
+              <w:t>Finito il Diagramma delle classi</w:t>
+            </w:r>
+          </w:p>
+          <w:p>
+            <w:pPr>
+              <w:pStyle w:val="Paragrafoelenco"/>
+              <w:numPr>
+                <w:ilvl w:val="0"/>
+                <w:numId w:val="21"/>
+              </w:numPr>
+              <w:rPr>
+                <w:rFonts w:ascii="Arial" w:hAnsi="Arial" w:cs="Arial"/>
+              </w:rPr>
+            </w:pPr>
+            <w:r>
+              <w:rPr>
+                <w:rFonts w:ascii="Arial" w:hAnsi="Arial" w:cs="Arial"/>
+              </w:rPr>
+              <w:t>Iniziato a programmare</w:t>
+            </w:r>
+          </w:p>
+          <w:p>
+            <w:pPr>
+              <w:pStyle w:val="Paragrafoelenco"/>
+              <w:numPr>
+                <w:ilvl w:val="0"/>
+                <w:numId w:val="21"/>
+              </w:numPr>
+              <w:rPr>
+                <w:rFonts w:ascii="Arial" w:hAnsi="Arial" w:cs="Arial"/>
+              </w:rPr>
+            </w:pPr>
+            <w:r>
+              <w:rPr>
+                <w:rFonts w:ascii="Arial" w:hAnsi="Arial" w:cs="Arial"/>
+              </w:rPr>
+              <w:t xml:space="preserve">Finito </w:t>
+            </w:r>
+            <w:proofErr w:type="spellStart"/>
+            <w:r>
+              <w:rPr>
+                <w:rFonts w:ascii="Arial" w:hAnsi="Arial" w:cs="Arial"/>
+              </w:rPr>
+              <w:t>Gannt</w:t>
+            </w:r>
+            <w:proofErr w:type="spellEnd"/>
+          </w:p>
+          <w:p>
+            <w:pPr>
+              <w:pStyle w:val="Paragrafoelenco"/>
+              <w:numPr>
+                <w:ilvl w:val="0"/>
+                <w:numId w:val="21"/>
+              </w:numPr>
+              <w:rPr>
+                <w:rFonts w:ascii="Arial" w:hAnsi="Arial" w:cs="Arial"/>
+              </w:rPr>
+            </w:pPr>
+            <w:r>
+              <w:rPr>
+                <w:rFonts w:ascii="Arial" w:hAnsi="Arial" w:cs="Arial"/>
+              </w:rPr>
+              <w:t xml:space="preserve">Formazione sulle </w:t>
+            </w:r>
+            <w:proofErr w:type="spellStart"/>
+            <w:r>
+              <w:rPr>
+                <w:rFonts w:ascii="Arial" w:hAnsi="Arial" w:cs="Arial"/>
+              </w:rPr>
+              <w:t>interfaccie</w:t>
+            </w:r>
+            <w:proofErr w:type="spellEnd"/>
+            <w:r>
+              <w:rPr>
+                <w:rFonts w:ascii="Arial" w:hAnsi="Arial" w:cs="Arial"/>
+              </w:rPr>
+              <w:t xml:space="preserve"> java</w:t>
+            </w:r>
           </w:p>
         </w:tc>
       </w:tr>
@@ -376,6 +458,12 @@
                 <w:rFonts w:ascii="Arial" w:hAnsi="Arial" w:cs="Arial"/>
               </w:rPr>
             </w:pPr>
+            <w:r>
+              <w:rPr>
+                <w:rFonts w:ascii="Arial" w:hAnsi="Arial" w:cs="Arial"/>
+              </w:rPr>
+              <w:t>Trovare il modo di inserire gli input esterni all’interno del programma (interfaccia)</w:t>
+            </w:r>
             <w:bookmarkStart w:id="3" w:name="_GoBack"/>
             <w:bookmarkEnd w:id="3"/>
           </w:p>
@@ -4026,6 +4114,7 @@
     <w:rsid w:val="005B2EF9"/>
     <w:rsid w:val="005D27BB"/>
     <w:rsid w:val="005D407D"/>
+    <w:rsid w:val="005D6B0C"/>
     <w:rsid w:val="005F1498"/>
     <w:rsid w:val="006162E1"/>
     <w:rsid w:val="0063600C"/>
@@ -4899,7 +4988,7 @@
 </file>
 
 <file path=customXml/itemProps1.xml><?xml version="1.0" encoding="utf-8"?>
-<ds:datastoreItem xmlns:ds="http://schemas.openxmlformats.org/officeDocument/2006/customXml" ds:itemID="{70C17656-92ED-4F92-8EE7-5BE37E4521F1}">
+<ds:datastoreItem xmlns:ds="http://schemas.openxmlformats.org/officeDocument/2006/customXml" ds:itemID="{DE03A8BB-9E58-4D9D-8BDD-E666ACFFB6E7}">
   <ds:schemaRefs>
     <ds:schemaRef ds:uri="http://schemas.openxmlformats.org/officeDocument/2006/bibliography"/>
   </ds:schemaRefs>

</xml_diff>